<commit_message>
commit report1 all file
</commit_message>
<xml_diff>
--- a/WIP/Users/QuyetTD/Report 1/CTC_Introduction_v1.0_EN.docx
+++ b/WIP/Users/QuyetTD/Report 1/CTC_Introduction_v1.0_EN.docx
@@ -8793,7 +8793,21 @@
         <w:rPr>
           <w:rFonts w:ascii="Times New Roman" w:hAnsi="Times New Roman" w:cs="Times New Roman"/>
         </w:rPr>
-        <w:t>: Admin can search report with account name.</w:t>
+        <w:t xml:space="preserve">: Admin can search report with </w:t>
+      </w:r>
+      <w:r>
+        <w:rPr>
+          <w:rFonts w:ascii="Times New Roman" w:hAnsi="Times New Roman" w:cs="Times New Roman"/>
+        </w:rPr>
+        <w:t>report title</w:t>
+      </w:r>
+      <w:bookmarkStart w:id="41" w:name="_GoBack"/>
+      <w:bookmarkEnd w:id="41"/>
+      <w:r>
+        <w:rPr>
+          <w:rFonts w:ascii="Times New Roman" w:hAnsi="Times New Roman" w:cs="Times New Roman"/>
+        </w:rPr>
+        <w:t>.</w:t>
       </w:r>
     </w:p>
     <w:p>
@@ -8845,8 +8859,6 @@
         </w:rPr>
         <w:t>Admin</w:t>
       </w:r>
-      <w:bookmarkStart w:id="41" w:name="_GoBack"/>
-      <w:bookmarkEnd w:id="41"/>
       <w:r>
         <w:rPr>
           <w:rFonts w:ascii="Times New Roman" w:hAnsi="Times New Roman" w:cs="Times New Roman"/>
@@ -14542,7 +14554,7 @@
 </file>
 
 <file path=customXml/itemProps2.xml><?xml version="1.0" encoding="utf-8"?>
-<ds:datastoreItem xmlns:ds="http://schemas.openxmlformats.org/officeDocument/2006/customXml" ds:itemID="{71628921-8B6A-4BC6-99BF-B9BFD0772F6A}">
+<ds:datastoreItem xmlns:ds="http://schemas.openxmlformats.org/officeDocument/2006/customXml" ds:itemID="{89DD130E-52CF-4D5B-A623-2CDB45CF924A}">
   <ds:schemaRefs>
     <ds:schemaRef ds:uri="http://schemas.openxmlformats.org/officeDocument/2006/bibliography"/>
   </ds:schemaRefs>

</xml_diff>

<commit_message>
add report 6 edited 05/05/2017
</commit_message>
<xml_diff>
--- a/WIP/Users/QuyetTD/Report 1/CTC_Introduction_v1.0_EN.docx
+++ b/WIP/Users/QuyetTD/Report 1/CTC_Introduction_v1.0_EN.docx
@@ -1,6 +1,6 @@
 
 <file path=word/document.xml><?xml version="1.0" encoding="utf-8"?>
-<w:document xmlns:wpc="http://schemas.microsoft.com/office/word/2010/wordprocessingCanvas" xmlns:cx="http://schemas.microsoft.com/office/drawing/2014/chartex" xmlns:cx1="http://schemas.microsoft.com/office/drawing/2015/9/8/chartex" xmlns:cx2="http://schemas.microsoft.com/office/drawing/2015/10/21/chartex" xmlns:cx3="http://schemas.microsoft.com/office/drawing/2016/5/9/chartex" xmlns:cx4="http://schemas.microsoft.com/office/drawing/2016/5/10/chartex" xmlns:cx5="http://schemas.microsoft.com/office/drawing/2016/5/11/chartex" xmlns:cx6="http://schemas.microsoft.com/office/drawing/2016/5/12/chartex" xmlns:cx7="http://schemas.microsoft.com/office/drawing/2016/5/13/chartex" xmlns:cx8="http://schemas.microsoft.com/office/drawing/2016/5/14/chartex" xmlns:mc="http://schemas.openxmlformats.org/markup-compatibility/2006" xmlns:o="urn:schemas-microsoft-com:office:office" xmlns:r="http://schemas.openxmlformats.org/officeDocument/2006/relationships" xmlns:m="http://schemas.openxmlformats.org/officeDocument/2006/math" xmlns:v="urn:schemas-microsoft-com:vml" xmlns:wp14="http://schemas.microsoft.com/office/word/2010/wordprocessingDrawing" xmlns:wp="http://schemas.openxmlformats.org/drawingml/2006/wordprocessingDrawing" xmlns:w10="urn:schemas-microsoft-com:office:word" xmlns:w="http://schemas.openxmlformats.org/wordprocessingml/2006/main" xmlns:w14="http://schemas.microsoft.com/office/word/2010/wordml" xmlns:w15="http://schemas.microsoft.com/office/word/2012/wordml" xmlns:w16se="http://schemas.microsoft.com/office/word/2015/wordml/symex" xmlns:wpg="http://schemas.microsoft.com/office/word/2010/wordprocessingGroup" xmlns:wpi="http://schemas.microsoft.com/office/word/2010/wordprocessingInk" xmlns:wne="http://schemas.microsoft.com/office/word/2006/wordml" xmlns:wps="http://schemas.microsoft.com/office/word/2010/wordprocessingShape" mc:Ignorable="w14 w15 w16se wp14">
+<w:document xmlns:wpc="http://schemas.microsoft.com/office/word/2010/wordprocessingCanvas" xmlns:cx="http://schemas.microsoft.com/office/drawing/2014/chartex" xmlns:cx1="http://schemas.microsoft.com/office/drawing/2015/9/8/chartex" xmlns:cx2="http://schemas.microsoft.com/office/drawing/2015/10/21/chartex" xmlns:cx3="http://schemas.microsoft.com/office/drawing/2016/5/9/chartex" xmlns:cx4="http://schemas.microsoft.com/office/drawing/2016/5/10/chartex" xmlns:cx5="http://schemas.microsoft.com/office/drawing/2016/5/11/chartex" xmlns:mc="http://schemas.openxmlformats.org/markup-compatibility/2006" xmlns:o="urn:schemas-microsoft-com:office:office" xmlns:r="http://schemas.openxmlformats.org/officeDocument/2006/relationships" xmlns:m="http://schemas.openxmlformats.org/officeDocument/2006/math" xmlns:v="urn:schemas-microsoft-com:vml" xmlns:wp14="http://schemas.microsoft.com/office/word/2010/wordprocessingDrawing" xmlns:wp="http://schemas.openxmlformats.org/drawingml/2006/wordprocessingDrawing" xmlns:w10="urn:schemas-microsoft-com:office:word" xmlns:w="http://schemas.openxmlformats.org/wordprocessingml/2006/main" xmlns:w14="http://schemas.microsoft.com/office/word/2010/wordml" xmlns:w15="http://schemas.microsoft.com/office/word/2012/wordml" xmlns:w16se="http://schemas.microsoft.com/office/word/2015/wordml/symex" xmlns:wpg="http://schemas.microsoft.com/office/word/2010/wordprocessingGroup" xmlns:wpi="http://schemas.microsoft.com/office/word/2010/wordprocessingInk" xmlns:wne="http://schemas.microsoft.com/office/word/2006/wordml" xmlns:wps="http://schemas.microsoft.com/office/word/2010/wordprocessingShape" mc:Ignorable="w14 w15 w16se wp14">
   <w:body>
     <w:tbl>
       <w:tblPr>
@@ -1647,12 +1647,12 @@
         <w:tblLook w:val="04A0" w:firstRow="1" w:lastRow="0" w:firstColumn="1" w:lastColumn="0" w:noHBand="0" w:noVBand="1"/>
       </w:tblPr>
       <w:tblGrid>
-        <w:gridCol w:w="1403"/>
-        <w:gridCol w:w="1887"/>
+        <w:gridCol w:w="1404"/>
+        <w:gridCol w:w="1888"/>
         <w:gridCol w:w="852"/>
         <w:gridCol w:w="1716"/>
         <w:gridCol w:w="1517"/>
-        <w:gridCol w:w="998"/>
+        <w:gridCol w:w="996"/>
       </w:tblGrid>
       <w:tr>
         <w:trPr>
@@ -1661,7 +1661,7 @@
         <w:tc>
           <w:tcPr>
             <w:cnfStyle w:val="001000000000" w:firstRow="0" w:lastRow="0" w:firstColumn="1" w:lastColumn="0" w:oddVBand="0" w:evenVBand="0" w:oddHBand="0" w:evenHBand="0" w:firstRowFirstColumn="0" w:firstRowLastColumn="0" w:lastRowFirstColumn="0" w:lastRowLastColumn="0"/>
-            <w:tcW w:w="837" w:type="pct"/>
+            <w:tcW w:w="838" w:type="pct"/>
           </w:tcPr>
           <w:p>
             <w:pPr>
@@ -1780,7 +1780,7 @@
         </w:tc>
         <w:tc>
           <w:tcPr>
-            <w:tcW w:w="597" w:type="pct"/>
+            <w:tcW w:w="596" w:type="pct"/>
           </w:tcPr>
           <w:p>
             <w:pPr>
@@ -1810,7 +1810,7 @@
         <w:tc>
           <w:tcPr>
             <w:cnfStyle w:val="001000000000" w:firstRow="0" w:lastRow="0" w:firstColumn="1" w:lastColumn="0" w:oddVBand="0" w:evenVBand="0" w:oddHBand="0" w:evenHBand="0" w:firstRowFirstColumn="0" w:firstRowLastColumn="0" w:lastRowFirstColumn="0" w:lastRowLastColumn="0"/>
-            <w:tcW w:w="837" w:type="pct"/>
+            <w:tcW w:w="838" w:type="pct"/>
           </w:tcPr>
           <w:p>
             <w:pPr>
@@ -1825,7 +1825,14 @@
                 <w:rFonts w:ascii="Times New Roman" w:hAnsi="Times New Roman" w:cs="Times New Roman"/>
                 <w:b w:val="0"/>
               </w:rPr>
-              <w:t>10/01/2017</w:t>
+              <w:t>01/04</w:t>
+            </w:r>
+            <w:r>
+              <w:rPr>
+                <w:rFonts w:ascii="Times New Roman" w:hAnsi="Times New Roman" w:cs="Times New Roman"/>
+                <w:b w:val="0"/>
+              </w:rPr>
+              <w:t>/2017</w:t>
             </w:r>
           </w:p>
         </w:tc>
@@ -1912,7 +1919,7 @@
         </w:tc>
         <w:tc>
           <w:tcPr>
-            <w:tcW w:w="597" w:type="pct"/>
+            <w:tcW w:w="596" w:type="pct"/>
           </w:tcPr>
           <w:p>
             <w:pPr>
@@ -1935,7 +1942,7 @@
         <w:tc>
           <w:tcPr>
             <w:cnfStyle w:val="001000000000" w:firstRow="0" w:lastRow="0" w:firstColumn="1" w:lastColumn="0" w:oddVBand="0" w:evenVBand="0" w:oddHBand="0" w:evenHBand="0" w:firstRowFirstColumn="0" w:firstRowLastColumn="0" w:lastRowFirstColumn="0" w:lastRowLastColumn="0"/>
-            <w:tcW w:w="837" w:type="pct"/>
+            <w:tcW w:w="838" w:type="pct"/>
           </w:tcPr>
           <w:p>
             <w:pPr>
@@ -1945,6 +1952,27 @@
                 <w:b w:val="0"/>
               </w:rPr>
             </w:pPr>
+            <w:r>
+              <w:rPr>
+                <w:rFonts w:ascii="Times New Roman" w:hAnsi="Times New Roman" w:cs="Times New Roman"/>
+                <w:b w:val="0"/>
+              </w:rPr>
+              <w:t>04</w:t>
+            </w:r>
+            <w:r>
+              <w:rPr>
+                <w:rFonts w:ascii="Times New Roman" w:hAnsi="Times New Roman" w:cs="Times New Roman"/>
+                <w:b w:val="0"/>
+              </w:rPr>
+              <w:t>/04</w:t>
+            </w:r>
+            <w:r>
+              <w:rPr>
+                <w:rFonts w:ascii="Times New Roman" w:hAnsi="Times New Roman" w:cs="Times New Roman"/>
+                <w:b w:val="0"/>
+              </w:rPr>
+              <w:t>/2017</w:t>
+            </w:r>
           </w:p>
         </w:tc>
         <w:tc>
@@ -1973,6 +2001,14 @@
                 <w:rFonts w:ascii="Times New Roman" w:hAnsi="Times New Roman" w:cs="Times New Roman"/>
               </w:rPr>
             </w:pPr>
+            <w:r>
+              <w:rPr>
+                <w:rFonts w:ascii="Times New Roman" w:hAnsi="Times New Roman" w:cs="Times New Roman"/>
+              </w:rPr>
+              <w:t>M</w:t>
+            </w:r>
+            <w:bookmarkStart w:id="4" w:name="_GoBack"/>
+            <w:bookmarkEnd w:id="4"/>
           </w:p>
         </w:tc>
         <w:tc>
@@ -2005,7 +2041,7 @@
         </w:tc>
         <w:tc>
           <w:tcPr>
-            <w:tcW w:w="597" w:type="pct"/>
+            <w:tcW w:w="596" w:type="pct"/>
           </w:tcPr>
           <w:p>
             <w:pPr>
@@ -2025,7 +2061,7 @@
         <w:tc>
           <w:tcPr>
             <w:cnfStyle w:val="001000000000" w:firstRow="0" w:lastRow="0" w:firstColumn="1" w:lastColumn="0" w:oddVBand="0" w:evenVBand="0" w:oddHBand="0" w:evenHBand="0" w:firstRowFirstColumn="0" w:firstRowLastColumn="0" w:lastRowFirstColumn="0" w:lastRowLastColumn="0"/>
-            <w:tcW w:w="837" w:type="pct"/>
+            <w:tcW w:w="838" w:type="pct"/>
           </w:tcPr>
           <w:p>
             <w:pPr>
@@ -2095,7 +2131,7 @@
         </w:tc>
         <w:tc>
           <w:tcPr>
-            <w:tcW w:w="597" w:type="pct"/>
+            <w:tcW w:w="596" w:type="pct"/>
           </w:tcPr>
           <w:p>
             <w:pPr>
@@ -2112,7 +2148,7 @@
         <w:tc>
           <w:tcPr>
             <w:cnfStyle w:val="001000000000" w:firstRow="0" w:lastRow="0" w:firstColumn="1" w:lastColumn="0" w:oddVBand="0" w:evenVBand="0" w:oddHBand="0" w:evenHBand="0" w:firstRowFirstColumn="0" w:firstRowLastColumn="0" w:lastRowFirstColumn="0" w:lastRowLastColumn="0"/>
-            <w:tcW w:w="837" w:type="pct"/>
+            <w:tcW w:w="838" w:type="pct"/>
           </w:tcPr>
           <w:p>
             <w:pPr>
@@ -2182,7 +2218,7 @@
         </w:tc>
         <w:tc>
           <w:tcPr>
-            <w:tcW w:w="597" w:type="pct"/>
+            <w:tcW w:w="596" w:type="pct"/>
           </w:tcPr>
           <w:p>
             <w:pPr>
@@ -2202,7 +2238,7 @@
         <w:tc>
           <w:tcPr>
             <w:cnfStyle w:val="001000000000" w:firstRow="0" w:lastRow="0" w:firstColumn="1" w:lastColumn="0" w:oddVBand="0" w:evenVBand="0" w:oddHBand="0" w:evenHBand="0" w:firstRowFirstColumn="0" w:firstRowLastColumn="0" w:lastRowFirstColumn="0" w:lastRowLastColumn="0"/>
-            <w:tcW w:w="837" w:type="pct"/>
+            <w:tcW w:w="838" w:type="pct"/>
           </w:tcPr>
           <w:p>
             <w:pPr>
@@ -2272,7 +2308,7 @@
         </w:tc>
         <w:tc>
           <w:tcPr>
-            <w:tcW w:w="597" w:type="pct"/>
+            <w:tcW w:w="596" w:type="pct"/>
           </w:tcPr>
           <w:p>
             <w:pPr>
@@ -2289,7 +2325,7 @@
         <w:tc>
           <w:tcPr>
             <w:cnfStyle w:val="001000000000" w:firstRow="0" w:lastRow="0" w:firstColumn="1" w:lastColumn="0" w:oddVBand="0" w:evenVBand="0" w:oddHBand="0" w:evenHBand="0" w:firstRowFirstColumn="0" w:firstRowLastColumn="0" w:lastRowFirstColumn="0" w:lastRowLastColumn="0"/>
-            <w:tcW w:w="837" w:type="pct"/>
+            <w:tcW w:w="838" w:type="pct"/>
           </w:tcPr>
           <w:p>
             <w:pPr>
@@ -2359,7 +2395,7 @@
         </w:tc>
         <w:tc>
           <w:tcPr>
-            <w:tcW w:w="597" w:type="pct"/>
+            <w:tcW w:w="596" w:type="pct"/>
           </w:tcPr>
           <w:p>
             <w:pPr>
@@ -2379,7 +2415,7 @@
         <w:tc>
           <w:tcPr>
             <w:cnfStyle w:val="001000000000" w:firstRow="0" w:lastRow="0" w:firstColumn="1" w:lastColumn="0" w:oddVBand="0" w:evenVBand="0" w:oddHBand="0" w:evenHBand="0" w:firstRowFirstColumn="0" w:firstRowLastColumn="0" w:lastRowFirstColumn="0" w:lastRowLastColumn="0"/>
-            <w:tcW w:w="837" w:type="pct"/>
+            <w:tcW w:w="838" w:type="pct"/>
           </w:tcPr>
           <w:p>
             <w:pPr>
@@ -2449,7 +2485,7 @@
         </w:tc>
         <w:tc>
           <w:tcPr>
-            <w:tcW w:w="597" w:type="pct"/>
+            <w:tcW w:w="596" w:type="pct"/>
           </w:tcPr>
           <w:p>
             <w:pPr>
@@ -2466,7 +2502,7 @@
         <w:tc>
           <w:tcPr>
             <w:cnfStyle w:val="001000000000" w:firstRow="0" w:lastRow="0" w:firstColumn="1" w:lastColumn="0" w:oddVBand="0" w:evenVBand="0" w:oddHBand="0" w:evenHBand="0" w:firstRowFirstColumn="0" w:firstRowLastColumn="0" w:lastRowFirstColumn="0" w:lastRowLastColumn="0"/>
-            <w:tcW w:w="837" w:type="pct"/>
+            <w:tcW w:w="838" w:type="pct"/>
           </w:tcPr>
           <w:p>
             <w:pPr>
@@ -2536,7 +2572,7 @@
         </w:tc>
         <w:tc>
           <w:tcPr>
-            <w:tcW w:w="597" w:type="pct"/>
+            <w:tcW w:w="596" w:type="pct"/>
           </w:tcPr>
           <w:p>
             <w:pPr>
@@ -2556,7 +2592,7 @@
         <w:tc>
           <w:tcPr>
             <w:cnfStyle w:val="001000000000" w:firstRow="0" w:lastRow="0" w:firstColumn="1" w:lastColumn="0" w:oddVBand="0" w:evenVBand="0" w:oddHBand="0" w:evenHBand="0" w:firstRowFirstColumn="0" w:firstRowLastColumn="0" w:lastRowFirstColumn="0" w:lastRowLastColumn="0"/>
-            <w:tcW w:w="837" w:type="pct"/>
+            <w:tcW w:w="838" w:type="pct"/>
           </w:tcPr>
           <w:p>
             <w:pPr>
@@ -2626,7 +2662,7 @@
         </w:tc>
         <w:tc>
           <w:tcPr>
-            <w:tcW w:w="597" w:type="pct"/>
+            <w:tcW w:w="596" w:type="pct"/>
           </w:tcPr>
           <w:p>
             <w:pPr>
@@ -2643,7 +2679,7 @@
         <w:tc>
           <w:tcPr>
             <w:cnfStyle w:val="001000000000" w:firstRow="0" w:lastRow="0" w:firstColumn="1" w:lastColumn="0" w:oddVBand="0" w:evenVBand="0" w:oddHBand="0" w:evenHBand="0" w:firstRowFirstColumn="0" w:firstRowLastColumn="0" w:lastRowFirstColumn="0" w:lastRowLastColumn="0"/>
-            <w:tcW w:w="837" w:type="pct"/>
+            <w:tcW w:w="838" w:type="pct"/>
           </w:tcPr>
           <w:p>
             <w:pPr>
@@ -2713,7 +2749,7 @@
         </w:tc>
         <w:tc>
           <w:tcPr>
-            <w:tcW w:w="597" w:type="pct"/>
+            <w:tcW w:w="596" w:type="pct"/>
           </w:tcPr>
           <w:p>
             <w:pPr>
@@ -2733,7 +2769,7 @@
         <w:tc>
           <w:tcPr>
             <w:cnfStyle w:val="001000000000" w:firstRow="0" w:lastRow="0" w:firstColumn="1" w:lastColumn="0" w:oddVBand="0" w:evenVBand="0" w:oddHBand="0" w:evenHBand="0" w:firstRowFirstColumn="0" w:firstRowLastColumn="0" w:lastRowFirstColumn="0" w:lastRowLastColumn="0"/>
-            <w:tcW w:w="837" w:type="pct"/>
+            <w:tcW w:w="838" w:type="pct"/>
           </w:tcPr>
           <w:p>
             <w:pPr>
@@ -2803,7 +2839,7 @@
         </w:tc>
         <w:tc>
           <w:tcPr>
-            <w:tcW w:w="597" w:type="pct"/>
+            <w:tcW w:w="596" w:type="pct"/>
           </w:tcPr>
           <w:p>
             <w:pPr>
@@ -2820,7 +2856,7 @@
         <w:tc>
           <w:tcPr>
             <w:cnfStyle w:val="001000000000" w:firstRow="0" w:lastRow="0" w:firstColumn="1" w:lastColumn="0" w:oddVBand="0" w:evenVBand="0" w:oddHBand="0" w:evenHBand="0" w:firstRowFirstColumn="0" w:firstRowLastColumn="0" w:lastRowFirstColumn="0" w:lastRowLastColumn="0"/>
-            <w:tcW w:w="837" w:type="pct"/>
+            <w:tcW w:w="838" w:type="pct"/>
           </w:tcPr>
           <w:p>
             <w:pPr>
@@ -2890,7 +2926,7 @@
         </w:tc>
         <w:tc>
           <w:tcPr>
-            <w:tcW w:w="597" w:type="pct"/>
+            <w:tcW w:w="596" w:type="pct"/>
           </w:tcPr>
           <w:p>
             <w:pPr>
@@ -2910,7 +2946,7 @@
         <w:tc>
           <w:tcPr>
             <w:cnfStyle w:val="001000000000" w:firstRow="0" w:lastRow="0" w:firstColumn="1" w:lastColumn="0" w:oddVBand="0" w:evenVBand="0" w:oddHBand="0" w:evenHBand="0" w:firstRowFirstColumn="0" w:firstRowLastColumn="0" w:lastRowFirstColumn="0" w:lastRowLastColumn="0"/>
-            <w:tcW w:w="837" w:type="pct"/>
+            <w:tcW w:w="838" w:type="pct"/>
           </w:tcPr>
           <w:p>
             <w:pPr>
@@ -2980,7 +3016,7 @@
         </w:tc>
         <w:tc>
           <w:tcPr>
-            <w:tcW w:w="597" w:type="pct"/>
+            <w:tcW w:w="596" w:type="pct"/>
           </w:tcPr>
           <w:p>
             <w:pPr>
@@ -2997,7 +3033,7 @@
         <w:tc>
           <w:tcPr>
             <w:cnfStyle w:val="001000000000" w:firstRow="0" w:lastRow="0" w:firstColumn="1" w:lastColumn="0" w:oddVBand="0" w:evenVBand="0" w:oddHBand="0" w:evenHBand="0" w:firstRowFirstColumn="0" w:firstRowLastColumn="0" w:lastRowFirstColumn="0" w:lastRowLastColumn="0"/>
-            <w:tcW w:w="837" w:type="pct"/>
+            <w:tcW w:w="838" w:type="pct"/>
           </w:tcPr>
           <w:p>
             <w:pPr>
@@ -3067,7 +3103,7 @@
         </w:tc>
         <w:tc>
           <w:tcPr>
-            <w:tcW w:w="597" w:type="pct"/>
+            <w:tcW w:w="596" w:type="pct"/>
           </w:tcPr>
           <w:p>
             <w:pPr>
@@ -3087,7 +3123,7 @@
         <w:tc>
           <w:tcPr>
             <w:cnfStyle w:val="001000000000" w:firstRow="0" w:lastRow="0" w:firstColumn="1" w:lastColumn="0" w:oddVBand="0" w:evenVBand="0" w:oddHBand="0" w:evenHBand="0" w:firstRowFirstColumn="0" w:firstRowLastColumn="0" w:lastRowFirstColumn="0" w:lastRowLastColumn="0"/>
-            <w:tcW w:w="837" w:type="pct"/>
+            <w:tcW w:w="838" w:type="pct"/>
           </w:tcPr>
           <w:p>
             <w:pPr>
@@ -3157,7 +3193,7 @@
         </w:tc>
         <w:tc>
           <w:tcPr>
-            <w:tcW w:w="597" w:type="pct"/>
+            <w:tcW w:w="596" w:type="pct"/>
           </w:tcPr>
           <w:p>
             <w:pPr>
@@ -3174,7 +3210,7 @@
         <w:tc>
           <w:tcPr>
             <w:cnfStyle w:val="001000000000" w:firstRow="0" w:lastRow="0" w:firstColumn="1" w:lastColumn="0" w:oddVBand="0" w:evenVBand="0" w:oddHBand="0" w:evenHBand="0" w:firstRowFirstColumn="0" w:firstRowLastColumn="0" w:lastRowFirstColumn="0" w:lastRowLastColumn="0"/>
-            <w:tcW w:w="837" w:type="pct"/>
+            <w:tcW w:w="838" w:type="pct"/>
           </w:tcPr>
           <w:p>
             <w:pPr>
@@ -3244,7 +3280,7 @@
         </w:tc>
         <w:tc>
           <w:tcPr>
-            <w:tcW w:w="597" w:type="pct"/>
+            <w:tcW w:w="596" w:type="pct"/>
           </w:tcPr>
           <w:p>
             <w:pPr>
@@ -3264,7 +3300,7 @@
         <w:tc>
           <w:tcPr>
             <w:cnfStyle w:val="001000000000" w:firstRow="0" w:lastRow="0" w:firstColumn="1" w:lastColumn="0" w:oddVBand="0" w:evenVBand="0" w:oddHBand="0" w:evenHBand="0" w:firstRowFirstColumn="0" w:firstRowLastColumn="0" w:lastRowFirstColumn="0" w:lastRowLastColumn="0"/>
-            <w:tcW w:w="837" w:type="pct"/>
+            <w:tcW w:w="838" w:type="pct"/>
           </w:tcPr>
           <w:p>
             <w:pPr>
@@ -3334,7 +3370,7 @@
         </w:tc>
         <w:tc>
           <w:tcPr>
-            <w:tcW w:w="597" w:type="pct"/>
+            <w:tcW w:w="596" w:type="pct"/>
           </w:tcPr>
           <w:p>
             <w:pPr>
@@ -3351,7 +3387,7 @@
         <w:tc>
           <w:tcPr>
             <w:cnfStyle w:val="001000000000" w:firstRow="0" w:lastRow="0" w:firstColumn="1" w:lastColumn="0" w:oddVBand="0" w:evenVBand="0" w:oddHBand="0" w:evenHBand="0" w:firstRowFirstColumn="0" w:firstRowLastColumn="0" w:lastRowFirstColumn="0" w:lastRowLastColumn="0"/>
-            <w:tcW w:w="837" w:type="pct"/>
+            <w:tcW w:w="838" w:type="pct"/>
           </w:tcPr>
           <w:p>
             <w:pPr>
@@ -3421,7 +3457,7 @@
         </w:tc>
         <w:tc>
           <w:tcPr>
-            <w:tcW w:w="597" w:type="pct"/>
+            <w:tcW w:w="596" w:type="pct"/>
           </w:tcPr>
           <w:p>
             <w:pPr>
@@ -3441,7 +3477,7 @@
         <w:tc>
           <w:tcPr>
             <w:cnfStyle w:val="001000000000" w:firstRow="0" w:lastRow="0" w:firstColumn="1" w:lastColumn="0" w:oddVBand="0" w:evenVBand="0" w:oddHBand="0" w:evenHBand="0" w:firstRowFirstColumn="0" w:firstRowLastColumn="0" w:lastRowFirstColumn="0" w:lastRowLastColumn="0"/>
-            <w:tcW w:w="837" w:type="pct"/>
+            <w:tcW w:w="838" w:type="pct"/>
           </w:tcPr>
           <w:p>
             <w:pPr>
@@ -3511,7 +3547,7 @@
         </w:tc>
         <w:tc>
           <w:tcPr>
-            <w:tcW w:w="597" w:type="pct"/>
+            <w:tcW w:w="596" w:type="pct"/>
           </w:tcPr>
           <w:p>
             <w:pPr>
@@ -3528,7 +3564,7 @@
         <w:tc>
           <w:tcPr>
             <w:cnfStyle w:val="001000000000" w:firstRow="0" w:lastRow="0" w:firstColumn="1" w:lastColumn="0" w:oddVBand="0" w:evenVBand="0" w:oddHBand="0" w:evenHBand="0" w:firstRowFirstColumn="0" w:firstRowLastColumn="0" w:lastRowFirstColumn="0" w:lastRowLastColumn="0"/>
-            <w:tcW w:w="837" w:type="pct"/>
+            <w:tcW w:w="838" w:type="pct"/>
           </w:tcPr>
           <w:p>
             <w:pPr>
@@ -3598,7 +3634,7 @@
         </w:tc>
         <w:tc>
           <w:tcPr>
-            <w:tcW w:w="597" w:type="pct"/>
+            <w:tcW w:w="596" w:type="pct"/>
           </w:tcPr>
           <w:p>
             <w:pPr>
@@ -3618,7 +3654,7 @@
         <w:tc>
           <w:tcPr>
             <w:cnfStyle w:val="001000000000" w:firstRow="0" w:lastRow="0" w:firstColumn="1" w:lastColumn="0" w:oddVBand="0" w:evenVBand="0" w:oddHBand="0" w:evenHBand="0" w:firstRowFirstColumn="0" w:firstRowLastColumn="0" w:lastRowFirstColumn="0" w:lastRowLastColumn="0"/>
-            <w:tcW w:w="837" w:type="pct"/>
+            <w:tcW w:w="838" w:type="pct"/>
           </w:tcPr>
           <w:p>
             <w:pPr>
@@ -3688,7 +3724,7 @@
         </w:tc>
         <w:tc>
           <w:tcPr>
-            <w:tcW w:w="597" w:type="pct"/>
+            <w:tcW w:w="596" w:type="pct"/>
           </w:tcPr>
           <w:p>
             <w:pPr>
@@ -3705,7 +3741,7 @@
         <w:tc>
           <w:tcPr>
             <w:cnfStyle w:val="001000000000" w:firstRow="0" w:lastRow="0" w:firstColumn="1" w:lastColumn="0" w:oddVBand="0" w:evenVBand="0" w:oddHBand="0" w:evenHBand="0" w:firstRowFirstColumn="0" w:firstRowLastColumn="0" w:lastRowFirstColumn="0" w:lastRowLastColumn="0"/>
-            <w:tcW w:w="837" w:type="pct"/>
+            <w:tcW w:w="838" w:type="pct"/>
           </w:tcPr>
           <w:p>
             <w:pPr>
@@ -3775,7 +3811,7 @@
         </w:tc>
         <w:tc>
           <w:tcPr>
-            <w:tcW w:w="597" w:type="pct"/>
+            <w:tcW w:w="596" w:type="pct"/>
           </w:tcPr>
           <w:p>
             <w:pPr>
@@ -3795,7 +3831,7 @@
         <w:tc>
           <w:tcPr>
             <w:cnfStyle w:val="001000000000" w:firstRow="0" w:lastRow="0" w:firstColumn="1" w:lastColumn="0" w:oddVBand="0" w:evenVBand="0" w:oddHBand="0" w:evenHBand="0" w:firstRowFirstColumn="0" w:firstRowLastColumn="0" w:lastRowFirstColumn="0" w:lastRowLastColumn="0"/>
-            <w:tcW w:w="837" w:type="pct"/>
+            <w:tcW w:w="838" w:type="pct"/>
           </w:tcPr>
           <w:p>
             <w:pPr>
@@ -3865,7 +3901,7 @@
         </w:tc>
         <w:tc>
           <w:tcPr>
-            <w:tcW w:w="597" w:type="pct"/>
+            <w:tcW w:w="596" w:type="pct"/>
           </w:tcPr>
           <w:p>
             <w:pPr>
@@ -3882,7 +3918,7 @@
         <w:tc>
           <w:tcPr>
             <w:cnfStyle w:val="001000000000" w:firstRow="0" w:lastRow="0" w:firstColumn="1" w:lastColumn="0" w:oddVBand="0" w:evenVBand="0" w:oddHBand="0" w:evenHBand="0" w:firstRowFirstColumn="0" w:firstRowLastColumn="0" w:lastRowFirstColumn="0" w:lastRowLastColumn="0"/>
-            <w:tcW w:w="837" w:type="pct"/>
+            <w:tcW w:w="838" w:type="pct"/>
           </w:tcPr>
           <w:p>
             <w:pPr>
@@ -3952,7 +3988,7 @@
         </w:tc>
         <w:tc>
           <w:tcPr>
-            <w:tcW w:w="597" w:type="pct"/>
+            <w:tcW w:w="596" w:type="pct"/>
           </w:tcPr>
           <w:p>
             <w:pPr>
@@ -5514,8 +5550,8 @@
           <w:color w:val="1F4E79" w:themeColor="accent1" w:themeShade="80"/>
         </w:rPr>
       </w:pPr>
-      <w:bookmarkStart w:id="4" w:name="_Toc396213085"/>
-      <w:bookmarkStart w:id="5" w:name="_Toc430290446"/>
+      <w:bookmarkStart w:id="5" w:name="_Toc396213085"/>
+      <w:bookmarkStart w:id="6" w:name="_Toc430290446"/>
       <w:r>
         <w:rPr>
           <w:rFonts w:ascii="Times New Roman" w:hAnsi="Times New Roman" w:cs="Times New Roman"/>
@@ -5539,7 +5575,7 @@
           <w:szCs w:val="22"/>
         </w:rPr>
       </w:pPr>
-      <w:bookmarkStart w:id="6" w:name="_Toc475977481"/>
+      <w:bookmarkStart w:id="7" w:name="_Toc475977481"/>
       <w:r>
         <w:rPr>
           <w:rFonts w:cs="Times New Roman"/>
@@ -5549,9 +5585,9 @@
         <w:lastRenderedPageBreak/>
         <w:t>INTRODUCTION</w:t>
       </w:r>
-      <w:bookmarkEnd w:id="4"/>
       <w:bookmarkEnd w:id="5"/>
       <w:bookmarkEnd w:id="6"/>
+      <w:bookmarkEnd w:id="7"/>
     </w:p>
     <w:p>
       <w:pPr>
@@ -5569,9 +5605,9 @@
           <w:lang w:val="vi-VN"/>
         </w:rPr>
       </w:pPr>
-      <w:bookmarkStart w:id="7" w:name="_Toc396213086"/>
-      <w:bookmarkStart w:id="8" w:name="_Toc430290447"/>
-      <w:bookmarkStart w:id="9" w:name="_Toc475977482"/>
+      <w:bookmarkStart w:id="8" w:name="_Toc396213086"/>
+      <w:bookmarkStart w:id="9" w:name="_Toc430290447"/>
+      <w:bookmarkStart w:id="10" w:name="_Toc475977482"/>
       <w:r>
         <w:rPr>
           <w:rFonts w:cs="Times New Roman"/>
@@ -5580,9 +5616,9 @@
         </w:rPr>
         <w:t>Purpose</w:t>
       </w:r>
-      <w:bookmarkEnd w:id="7"/>
       <w:bookmarkEnd w:id="8"/>
       <w:bookmarkEnd w:id="9"/>
+      <w:bookmarkEnd w:id="10"/>
     </w:p>
     <w:p>
       <w:pPr>
@@ -5630,9 +5666,9 @@
           <w:lang w:val="vi-VN"/>
         </w:rPr>
       </w:pPr>
-      <w:bookmarkStart w:id="10" w:name="_Toc396213087"/>
-      <w:bookmarkStart w:id="11" w:name="_Toc430290448"/>
-      <w:bookmarkStart w:id="12" w:name="_Toc475977483"/>
+      <w:bookmarkStart w:id="11" w:name="_Toc396213087"/>
+      <w:bookmarkStart w:id="12" w:name="_Toc430290448"/>
+      <w:bookmarkStart w:id="13" w:name="_Toc475977483"/>
       <w:r>
         <w:rPr>
           <w:rFonts w:cs="Times New Roman"/>
@@ -5641,9 +5677,9 @@
         </w:rPr>
         <w:t>Acronyms and Definitions</w:t>
       </w:r>
-      <w:bookmarkEnd w:id="10"/>
       <w:bookmarkEnd w:id="11"/>
       <w:bookmarkEnd w:id="12"/>
+      <w:bookmarkEnd w:id="13"/>
     </w:p>
     <w:tbl>
       <w:tblPr>
@@ -6073,9 +6109,9 @@
           <w:szCs w:val="28"/>
         </w:rPr>
       </w:pPr>
-      <w:bookmarkStart w:id="13" w:name="_Toc396213088"/>
-      <w:bookmarkStart w:id="14" w:name="_Toc430290449"/>
-      <w:bookmarkStart w:id="15" w:name="_Toc475977484"/>
+      <w:bookmarkStart w:id="14" w:name="_Toc396213088"/>
+      <w:bookmarkStart w:id="15" w:name="_Toc430290449"/>
+      <w:bookmarkStart w:id="16" w:name="_Toc475977484"/>
       <w:r>
         <w:rPr>
           <w:rFonts w:cs="Times New Roman"/>
@@ -6083,9 +6119,9 @@
         </w:rPr>
         <w:t>ABSTRACT</w:t>
       </w:r>
-      <w:bookmarkEnd w:id="13"/>
       <w:bookmarkEnd w:id="14"/>
       <w:bookmarkEnd w:id="15"/>
+      <w:bookmarkEnd w:id="16"/>
     </w:p>
     <w:p>
       <w:pPr>
@@ -6095,8 +6131,8 @@
           <w:rFonts w:ascii="Times New Roman" w:hAnsi="Times New Roman" w:cs="Times New Roman"/>
         </w:rPr>
       </w:pPr>
-      <w:bookmarkStart w:id="16" w:name="_Toc396213089"/>
-      <w:bookmarkStart w:id="17" w:name="_Toc430290450"/>
+      <w:bookmarkStart w:id="17" w:name="_Toc396213089"/>
+      <w:bookmarkStart w:id="18" w:name="_Toc430290450"/>
       <w:r>
         <w:rPr>
           <w:rFonts w:ascii="Times New Roman" w:hAnsi="Times New Roman" w:cs="Times New Roman"/>
@@ -6119,7 +6155,7 @@
           <w:szCs w:val="28"/>
         </w:rPr>
       </w:pPr>
-      <w:bookmarkStart w:id="18" w:name="_Toc475977485"/>
+      <w:bookmarkStart w:id="19" w:name="_Toc475977485"/>
       <w:r>
         <w:rPr>
           <w:rFonts w:cs="Times New Roman"/>
@@ -6127,9 +6163,9 @@
         </w:rPr>
         <w:t>LITERATURE REVIEW</w:t>
       </w:r>
-      <w:bookmarkEnd w:id="16"/>
       <w:bookmarkEnd w:id="17"/>
       <w:bookmarkEnd w:id="18"/>
+      <w:bookmarkEnd w:id="19"/>
     </w:p>
     <w:p>
       <w:pPr>
@@ -6532,9 +6568,9 @@
           <w:szCs w:val="28"/>
         </w:rPr>
       </w:pPr>
-      <w:bookmarkStart w:id="19" w:name="_Toc396213090"/>
-      <w:bookmarkStart w:id="20" w:name="_Toc430290451"/>
-      <w:bookmarkStart w:id="21" w:name="_Toc475977486"/>
+      <w:bookmarkStart w:id="20" w:name="_Toc396213090"/>
+      <w:bookmarkStart w:id="21" w:name="_Toc430290451"/>
+      <w:bookmarkStart w:id="22" w:name="_Toc475977486"/>
       <w:r>
         <w:rPr>
           <w:rFonts w:cs="Times New Roman"/>
@@ -6542,9 +6578,9 @@
         </w:rPr>
         <w:t>PROPOSAL</w:t>
       </w:r>
-      <w:bookmarkEnd w:id="19"/>
       <w:bookmarkEnd w:id="20"/>
       <w:bookmarkEnd w:id="21"/>
+      <w:bookmarkEnd w:id="22"/>
     </w:p>
     <w:p>
       <w:pPr>
@@ -6562,9 +6598,9 @@
           <w:lang w:val="vi-VN"/>
         </w:rPr>
       </w:pPr>
-      <w:bookmarkStart w:id="22" w:name="_Toc396213091"/>
-      <w:bookmarkStart w:id="23" w:name="_Toc430290452"/>
-      <w:bookmarkStart w:id="24" w:name="_Toc475977487"/>
+      <w:bookmarkStart w:id="23" w:name="_Toc396213091"/>
+      <w:bookmarkStart w:id="24" w:name="_Toc430290452"/>
+      <w:bookmarkStart w:id="25" w:name="_Toc475977487"/>
       <w:r>
         <w:rPr>
           <w:rFonts w:cs="Times New Roman"/>
@@ -6573,9 +6609,9 @@
         </w:rPr>
         <w:t>The idea</w:t>
       </w:r>
-      <w:bookmarkEnd w:id="22"/>
       <w:bookmarkEnd w:id="23"/>
       <w:bookmarkEnd w:id="24"/>
+      <w:bookmarkEnd w:id="25"/>
     </w:p>
     <w:p>
       <w:pPr>
@@ -6641,9 +6677,9 @@
           <w:szCs w:val="28"/>
         </w:rPr>
       </w:pPr>
-      <w:bookmarkStart w:id="25" w:name="_Toc396213092"/>
-      <w:bookmarkStart w:id="26" w:name="_Toc430290453"/>
-      <w:bookmarkStart w:id="27" w:name="_Toc475977488"/>
+      <w:bookmarkStart w:id="26" w:name="_Toc396213092"/>
+      <w:bookmarkStart w:id="27" w:name="_Toc430290453"/>
+      <w:bookmarkStart w:id="28" w:name="_Toc475977488"/>
       <w:r>
         <w:rPr>
           <w:rFonts w:cs="Times New Roman"/>
@@ -6651,9 +6687,9 @@
         </w:rPr>
         <w:t>Objectives</w:t>
       </w:r>
-      <w:bookmarkEnd w:id="25"/>
       <w:bookmarkEnd w:id="26"/>
       <w:bookmarkEnd w:id="27"/>
+      <w:bookmarkEnd w:id="28"/>
     </w:p>
     <w:p>
       <w:pPr>
@@ -6780,9 +6816,9 @@
           <w:lang w:val="vi-VN"/>
         </w:rPr>
       </w:pPr>
-      <w:bookmarkStart w:id="28" w:name="_Toc396213093"/>
-      <w:bookmarkStart w:id="29" w:name="_Toc430290454"/>
-      <w:bookmarkStart w:id="30" w:name="_Toc475977489"/>
+      <w:bookmarkStart w:id="29" w:name="_Toc396213093"/>
+      <w:bookmarkStart w:id="30" w:name="_Toc430290454"/>
+      <w:bookmarkStart w:id="31" w:name="_Toc475977489"/>
       <w:r>
         <w:rPr>
           <w:rFonts w:cs="Times New Roman"/>
@@ -6791,9 +6827,9 @@
         </w:rPr>
         <w:t>Brief description about system</w:t>
       </w:r>
-      <w:bookmarkEnd w:id="28"/>
       <w:bookmarkEnd w:id="29"/>
       <w:bookmarkEnd w:id="30"/>
+      <w:bookmarkEnd w:id="31"/>
     </w:p>
     <w:p>
       <w:pPr>
@@ -7035,9 +7071,9 @@
           <w:lang w:val="vi-VN"/>
         </w:rPr>
       </w:pPr>
-      <w:bookmarkStart w:id="31" w:name="_Toc396213094"/>
-      <w:bookmarkStart w:id="32" w:name="_Toc430290455"/>
-      <w:bookmarkStart w:id="33" w:name="_Toc475977490"/>
+      <w:bookmarkStart w:id="32" w:name="_Toc396213094"/>
+      <w:bookmarkStart w:id="33" w:name="_Toc430290455"/>
+      <w:bookmarkStart w:id="34" w:name="_Toc475977490"/>
       <w:r>
         <w:rPr>
           <w:rFonts w:cs="Times New Roman"/>
@@ -7046,9 +7082,9 @@
         </w:rPr>
         <w:t>System features</w:t>
       </w:r>
-      <w:bookmarkEnd w:id="31"/>
       <w:bookmarkEnd w:id="32"/>
       <w:bookmarkEnd w:id="33"/>
+      <w:bookmarkEnd w:id="34"/>
     </w:p>
     <w:p>
       <w:pPr>
@@ -7062,7 +7098,7 @@
           <w:lang w:eastAsia="ja-JP"/>
         </w:rPr>
       </w:pPr>
-      <w:bookmarkStart w:id="34" w:name="_Toc396213095"/>
+      <w:bookmarkStart w:id="35" w:name="_Toc396213095"/>
       <w:r>
         <w:rPr>
           <w:rFonts w:ascii="Times New Roman" w:eastAsiaTheme="minorEastAsia" w:hAnsi="Times New Roman" w:cs="Times New Roman"/>
@@ -7173,8 +7209,8 @@
           <w:szCs w:val="28"/>
         </w:rPr>
       </w:pPr>
-      <w:bookmarkStart w:id="35" w:name="_Toc430290456"/>
-      <w:bookmarkStart w:id="36" w:name="_Toc475977491"/>
+      <w:bookmarkStart w:id="36" w:name="_Toc430290456"/>
+      <w:bookmarkStart w:id="37" w:name="_Toc475977491"/>
       <w:r>
         <w:rPr>
           <w:rFonts w:cs="Times New Roman"/>
@@ -7183,8 +7219,8 @@
         </w:rPr>
         <w:t>Client features</w:t>
       </w:r>
-      <w:bookmarkEnd w:id="35"/>
       <w:bookmarkEnd w:id="36"/>
+      <w:bookmarkEnd w:id="37"/>
     </w:p>
     <w:p>
       <w:pPr>
@@ -8467,14 +8503,14 @@
           <w:b/>
         </w:rPr>
       </w:pPr>
-      <w:bookmarkStart w:id="37" w:name="_Hlk478210248"/>
+      <w:bookmarkStart w:id="38" w:name="_Hlk478210248"/>
       <w:r>
         <w:rPr>
           <w:rFonts w:ascii="Times New Roman" w:hAnsi="Times New Roman" w:cs="Times New Roman"/>
         </w:rPr>
         <w:t>View bill of lading list</w:t>
       </w:r>
-      <w:bookmarkEnd w:id="37"/>
+      <w:bookmarkEnd w:id="38"/>
       <w:r>
         <w:rPr>
           <w:rFonts w:ascii="Times New Roman" w:hAnsi="Times New Roman" w:cs="Times New Roman"/>
@@ -8495,14 +8531,14 @@
           <w:b/>
         </w:rPr>
       </w:pPr>
-      <w:bookmarkStart w:id="38" w:name="_Hlk478210261"/>
+      <w:bookmarkStart w:id="39" w:name="_Hlk478210261"/>
       <w:r>
         <w:rPr>
           <w:rFonts w:ascii="Times New Roman" w:hAnsi="Times New Roman" w:cs="Times New Roman"/>
         </w:rPr>
         <w:t>Confirm complete transaction</w:t>
       </w:r>
-      <w:bookmarkEnd w:id="38"/>
+      <w:bookmarkEnd w:id="39"/>
       <w:r>
         <w:rPr>
           <w:rFonts w:ascii="Times New Roman" w:hAnsi="Times New Roman" w:cs="Times New Roman"/>
@@ -8535,14 +8571,14 @@
           <w:b/>
         </w:rPr>
       </w:pPr>
-      <w:bookmarkStart w:id="39" w:name="_Hlk478210270"/>
+      <w:bookmarkStart w:id="40" w:name="_Hlk478210270"/>
       <w:r>
         <w:rPr>
           <w:rFonts w:ascii="Times New Roman" w:hAnsi="Times New Roman" w:cs="Times New Roman"/>
         </w:rPr>
         <w:t>View bill of lading detail</w:t>
       </w:r>
-      <w:bookmarkEnd w:id="39"/>
+      <w:bookmarkEnd w:id="40"/>
       <w:r>
         <w:rPr>
           <w:rFonts w:ascii="Times New Roman" w:hAnsi="Times New Roman" w:cs="Times New Roman"/>
@@ -8570,14 +8606,14 @@
           <w:b/>
         </w:rPr>
       </w:pPr>
-      <w:bookmarkStart w:id="40" w:name="_Hlk478210279"/>
+      <w:bookmarkStart w:id="41" w:name="_Hlk478210279"/>
       <w:r>
         <w:rPr>
           <w:rFonts w:ascii="Times New Roman" w:hAnsi="Times New Roman" w:cs="Times New Roman"/>
         </w:rPr>
         <w:t>Auction bill of lading</w:t>
       </w:r>
-      <w:bookmarkEnd w:id="40"/>
+      <w:bookmarkEnd w:id="41"/>
       <w:r>
         <w:rPr>
           <w:rFonts w:ascii="Times New Roman" w:hAnsi="Times New Roman" w:cs="Times New Roman"/>
@@ -8598,14 +8634,14 @@
           <w:b/>
         </w:rPr>
       </w:pPr>
-      <w:bookmarkStart w:id="41" w:name="_Hlk478210302"/>
+      <w:bookmarkStart w:id="42" w:name="_Hlk478210302"/>
       <w:r>
         <w:rPr>
           <w:rFonts w:ascii="Times New Roman" w:hAnsi="Times New Roman" w:cs="Times New Roman"/>
         </w:rPr>
         <w:t>Search bill of lading</w:t>
       </w:r>
-      <w:bookmarkEnd w:id="41"/>
+      <w:bookmarkEnd w:id="42"/>
       <w:r>
         <w:rPr>
           <w:rFonts w:ascii="Times New Roman" w:hAnsi="Times New Roman" w:cs="Times New Roman"/>
@@ -9055,8 +9091,8 @@
           <w:b/>
         </w:rPr>
       </w:pPr>
-      <w:bookmarkStart w:id="42" w:name="_Toc430290457"/>
-      <w:bookmarkStart w:id="43" w:name="_Toc475977492"/>
+      <w:bookmarkStart w:id="43" w:name="_Toc430290457"/>
+      <w:bookmarkStart w:id="44" w:name="_Toc475977492"/>
       <w:r>
         <w:rPr>
           <w:rFonts w:ascii="Times New Roman" w:hAnsi="Times New Roman" w:cs="Times New Roman"/>
@@ -9350,8 +9386,8 @@
         <w:lastRenderedPageBreak/>
         <w:t>Admin features</w:t>
       </w:r>
-      <w:bookmarkEnd w:id="42"/>
       <w:bookmarkEnd w:id="43"/>
+      <w:bookmarkEnd w:id="44"/>
     </w:p>
     <w:p>
       <w:pPr>
@@ -9366,7 +9402,7 @@
           <w:b/>
         </w:rPr>
       </w:pPr>
-      <w:bookmarkStart w:id="44" w:name="_Toc430290458"/>
+      <w:bookmarkStart w:id="45" w:name="_Toc430290458"/>
       <w:r>
         <w:rPr>
           <w:rFonts w:ascii="Times New Roman" w:hAnsi="Times New Roman" w:cs="Times New Roman"/>
@@ -9996,13 +10032,7 @@
         <w:rPr>
           <w:rFonts w:ascii="Times New Roman" w:hAnsi="Times New Roman" w:cs="Times New Roman"/>
         </w:rPr>
-        <w:t>V</w:t>
-      </w:r>
-      <w:r>
-        <w:rPr>
-          <w:rFonts w:ascii="Times New Roman" w:hAnsi="Times New Roman" w:cs="Times New Roman"/>
-        </w:rPr>
-        <w:t>iew price table history</w:t>
+        <w:t>View price table history</w:t>
       </w:r>
       <w:r>
         <w:rPr>
@@ -10253,19 +10283,15 @@
         <w:spacing w:after="200" w:line="276" w:lineRule="auto"/>
         <w:rPr>
           <w:rFonts w:ascii="Times New Roman" w:hAnsi="Times New Roman" w:cs="Times New Roman"/>
-        </w:rPr>
-      </w:pPr>
-      <w:r>
-        <w:rPr>
-          <w:rFonts w:ascii="Times New Roman" w:hAnsi="Times New Roman" w:cs="Times New Roman"/>
-        </w:rPr>
-        <w:t>User logout</w:t>
-      </w:r>
-      <w:r>
-        <w:rPr>
-          <w:rFonts w:ascii="Times New Roman" w:hAnsi="Times New Roman" w:cs="Times New Roman"/>
-        </w:rPr>
-        <w:t>: admin can logout CTC.</w:t>
+          <w:lang w:val="fr-FR"/>
+        </w:rPr>
+      </w:pPr>
+      <w:r>
+        <w:rPr>
+          <w:rFonts w:ascii="Times New Roman" w:hAnsi="Times New Roman" w:cs="Times New Roman"/>
+          <w:lang w:val="fr-FR"/>
+        </w:rPr>
+        <w:t>User logout: admin can logout CTC.</w:t>
       </w:r>
     </w:p>
     <w:p>
@@ -10302,7 +10328,7 @@
           <w:b/>
         </w:rPr>
       </w:pPr>
-      <w:bookmarkStart w:id="45" w:name="_Toc475977493"/>
+      <w:bookmarkStart w:id="46" w:name="_Toc475977493"/>
       <w:r>
         <w:rPr>
           <w:rFonts w:ascii="Times New Roman" w:hAnsi="Times New Roman" w:cs="Times New Roman"/>
@@ -10375,8 +10401,6 @@
           <w:b/>
         </w:rPr>
       </w:pPr>
-      <w:bookmarkStart w:id="46" w:name="_GoBack"/>
-      <w:bookmarkEnd w:id="46"/>
       <w:r>
         <w:rPr>
           <w:rFonts w:ascii="Times New Roman" w:hAnsi="Times New Roman" w:cs="Times New Roman"/>
@@ -10413,9 +10437,9 @@
         <w:lastRenderedPageBreak/>
         <w:t>BENEFIT FROM PROJECT</w:t>
       </w:r>
-      <w:bookmarkEnd w:id="34"/>
-      <w:bookmarkEnd w:id="44"/>
+      <w:bookmarkEnd w:id="35"/>
       <w:bookmarkEnd w:id="45"/>
+      <w:bookmarkEnd w:id="46"/>
     </w:p>
     <w:p>
       <w:pPr>
@@ -11280,7 +11304,7 @@
 </file>
 
 <file path=word/endnotes.xml><?xml version="1.0" encoding="utf-8"?>
-<w:endnotes xmlns:wpc="http://schemas.microsoft.com/office/word/2010/wordprocessingCanvas" xmlns:cx="http://schemas.microsoft.com/office/drawing/2014/chartex" xmlns:cx1="http://schemas.microsoft.com/office/drawing/2015/9/8/chartex" xmlns:cx2="http://schemas.microsoft.com/office/drawing/2015/10/21/chartex" xmlns:cx3="http://schemas.microsoft.com/office/drawing/2016/5/9/chartex" xmlns:cx4="http://schemas.microsoft.com/office/drawing/2016/5/10/chartex" xmlns:cx5="http://schemas.microsoft.com/office/drawing/2016/5/11/chartex" xmlns:cx6="http://schemas.microsoft.com/office/drawing/2016/5/12/chartex" xmlns:cx7="http://schemas.microsoft.com/office/drawing/2016/5/13/chartex" xmlns:cx8="http://schemas.microsoft.com/office/drawing/2016/5/14/chartex" xmlns:mc="http://schemas.openxmlformats.org/markup-compatibility/2006" xmlns:o="urn:schemas-microsoft-com:office:office" xmlns:r="http://schemas.openxmlformats.org/officeDocument/2006/relationships" xmlns:m="http://schemas.openxmlformats.org/officeDocument/2006/math" xmlns:v="urn:schemas-microsoft-com:vml" xmlns:wp14="http://schemas.microsoft.com/office/word/2010/wordprocessingDrawing" xmlns:wp="http://schemas.openxmlformats.org/drawingml/2006/wordprocessingDrawing" xmlns:w10="urn:schemas-microsoft-com:office:word" xmlns:w="http://schemas.openxmlformats.org/wordprocessingml/2006/main" xmlns:w14="http://schemas.microsoft.com/office/word/2010/wordml" xmlns:w15="http://schemas.microsoft.com/office/word/2012/wordml" xmlns:w16se="http://schemas.microsoft.com/office/word/2015/wordml/symex" xmlns:wpg="http://schemas.microsoft.com/office/word/2010/wordprocessingGroup" xmlns:wpi="http://schemas.microsoft.com/office/word/2010/wordprocessingInk" xmlns:wne="http://schemas.microsoft.com/office/word/2006/wordml" xmlns:wps="http://schemas.microsoft.com/office/word/2010/wordprocessingShape" mc:Ignorable="w14 w15 w16se wp14">
+<w:endnotes xmlns:wpc="http://schemas.microsoft.com/office/word/2010/wordprocessingCanvas" xmlns:cx="http://schemas.microsoft.com/office/drawing/2014/chartex" xmlns:cx1="http://schemas.microsoft.com/office/drawing/2015/9/8/chartex" xmlns:cx2="http://schemas.microsoft.com/office/drawing/2015/10/21/chartex" xmlns:cx3="http://schemas.microsoft.com/office/drawing/2016/5/9/chartex" xmlns:cx4="http://schemas.microsoft.com/office/drawing/2016/5/10/chartex" xmlns:cx5="http://schemas.microsoft.com/office/drawing/2016/5/11/chartex" xmlns:mc="http://schemas.openxmlformats.org/markup-compatibility/2006" xmlns:o="urn:schemas-microsoft-com:office:office" xmlns:r="http://schemas.openxmlformats.org/officeDocument/2006/relationships" xmlns:m="http://schemas.openxmlformats.org/officeDocument/2006/math" xmlns:v="urn:schemas-microsoft-com:vml" xmlns:wp14="http://schemas.microsoft.com/office/word/2010/wordprocessingDrawing" xmlns:wp="http://schemas.openxmlformats.org/drawingml/2006/wordprocessingDrawing" xmlns:w10="urn:schemas-microsoft-com:office:word" xmlns:w="http://schemas.openxmlformats.org/wordprocessingml/2006/main" xmlns:w14="http://schemas.microsoft.com/office/word/2010/wordml" xmlns:w15="http://schemas.microsoft.com/office/word/2012/wordml" xmlns:w16se="http://schemas.microsoft.com/office/word/2015/wordml/symex" xmlns:wpg="http://schemas.microsoft.com/office/word/2010/wordprocessingGroup" xmlns:wpi="http://schemas.microsoft.com/office/word/2010/wordprocessingInk" xmlns:wne="http://schemas.microsoft.com/office/word/2006/wordml" xmlns:wps="http://schemas.microsoft.com/office/word/2010/wordprocessingShape" mc:Ignorable="w14 w15 w16se wp14">
   <w:endnote w:type="separator" w:id="-1">
     <w:p>
       <w:pPr>
@@ -11305,7 +11329,7 @@
 </file>
 
 <file path=word/footer1.xml><?xml version="1.0" encoding="utf-8"?>
-<w:ftr xmlns:wpc="http://schemas.microsoft.com/office/word/2010/wordprocessingCanvas" xmlns:cx="http://schemas.microsoft.com/office/drawing/2014/chartex" xmlns:cx1="http://schemas.microsoft.com/office/drawing/2015/9/8/chartex" xmlns:cx2="http://schemas.microsoft.com/office/drawing/2015/10/21/chartex" xmlns:cx3="http://schemas.microsoft.com/office/drawing/2016/5/9/chartex" xmlns:cx4="http://schemas.microsoft.com/office/drawing/2016/5/10/chartex" xmlns:cx5="http://schemas.microsoft.com/office/drawing/2016/5/11/chartex" xmlns:cx6="http://schemas.microsoft.com/office/drawing/2016/5/12/chartex" xmlns:cx7="http://schemas.microsoft.com/office/drawing/2016/5/13/chartex" xmlns:cx8="http://schemas.microsoft.com/office/drawing/2016/5/14/chartex" xmlns:mc="http://schemas.openxmlformats.org/markup-compatibility/2006" xmlns:o="urn:schemas-microsoft-com:office:office" xmlns:r="http://schemas.openxmlformats.org/officeDocument/2006/relationships" xmlns:m="http://schemas.openxmlformats.org/officeDocument/2006/math" xmlns:v="urn:schemas-microsoft-com:vml" xmlns:wp14="http://schemas.microsoft.com/office/word/2010/wordprocessingDrawing" xmlns:wp="http://schemas.openxmlformats.org/drawingml/2006/wordprocessingDrawing" xmlns:w10="urn:schemas-microsoft-com:office:word" xmlns:w="http://schemas.openxmlformats.org/wordprocessingml/2006/main" xmlns:w14="http://schemas.microsoft.com/office/word/2010/wordml" xmlns:w15="http://schemas.microsoft.com/office/word/2012/wordml" xmlns:w16se="http://schemas.microsoft.com/office/word/2015/wordml/symex" xmlns:wpg="http://schemas.microsoft.com/office/word/2010/wordprocessingGroup" xmlns:wpi="http://schemas.microsoft.com/office/word/2010/wordprocessingInk" xmlns:wne="http://schemas.microsoft.com/office/word/2006/wordml" xmlns:wps="http://schemas.microsoft.com/office/word/2010/wordprocessingShape" mc:Ignorable="w14 w15 w16se wp14">
+<w:ftr xmlns:wpc="http://schemas.microsoft.com/office/word/2010/wordprocessingCanvas" xmlns:cx="http://schemas.microsoft.com/office/drawing/2014/chartex" xmlns:cx1="http://schemas.microsoft.com/office/drawing/2015/9/8/chartex" xmlns:cx2="http://schemas.microsoft.com/office/drawing/2015/10/21/chartex" xmlns:cx3="http://schemas.microsoft.com/office/drawing/2016/5/9/chartex" xmlns:cx4="http://schemas.microsoft.com/office/drawing/2016/5/10/chartex" xmlns:cx5="http://schemas.microsoft.com/office/drawing/2016/5/11/chartex" xmlns:mc="http://schemas.openxmlformats.org/markup-compatibility/2006" xmlns:o="urn:schemas-microsoft-com:office:office" xmlns:r="http://schemas.openxmlformats.org/officeDocument/2006/relationships" xmlns:m="http://schemas.openxmlformats.org/officeDocument/2006/math" xmlns:v="urn:schemas-microsoft-com:vml" xmlns:wp14="http://schemas.microsoft.com/office/word/2010/wordprocessingDrawing" xmlns:wp="http://schemas.openxmlformats.org/drawingml/2006/wordprocessingDrawing" xmlns:w10="urn:schemas-microsoft-com:office:word" xmlns:w="http://schemas.openxmlformats.org/wordprocessingml/2006/main" xmlns:w14="http://schemas.microsoft.com/office/word/2010/wordml" xmlns:w15="http://schemas.microsoft.com/office/word/2012/wordml" xmlns:w16se="http://schemas.microsoft.com/office/word/2015/wordml/symex" xmlns:wpg="http://schemas.microsoft.com/office/word/2010/wordprocessingGroup" xmlns:wpi="http://schemas.microsoft.com/office/word/2010/wordprocessingInk" xmlns:wne="http://schemas.microsoft.com/office/word/2006/wordml" xmlns:wps="http://schemas.microsoft.com/office/word/2010/wordprocessingShape" mc:Ignorable="w14 w15 w16se wp14">
   <w:sdt>
     <w:sdtPr>
       <w:id w:val="-227844159"/>
@@ -11338,7 +11362,7 @@
           <w:rPr>
             <w:noProof/>
           </w:rPr>
-          <w:t>11</w:t>
+          <w:t>2</w:t>
         </w:r>
         <w:r>
           <w:rPr>
@@ -11358,7 +11382,7 @@
 </file>
 
 <file path=word/footnotes.xml><?xml version="1.0" encoding="utf-8"?>
-<w:footnotes xmlns:wpc="http://schemas.microsoft.com/office/word/2010/wordprocessingCanvas" xmlns:cx="http://schemas.microsoft.com/office/drawing/2014/chartex" xmlns:cx1="http://schemas.microsoft.com/office/drawing/2015/9/8/chartex" xmlns:cx2="http://schemas.microsoft.com/office/drawing/2015/10/21/chartex" xmlns:cx3="http://schemas.microsoft.com/office/drawing/2016/5/9/chartex" xmlns:cx4="http://schemas.microsoft.com/office/drawing/2016/5/10/chartex" xmlns:cx5="http://schemas.microsoft.com/office/drawing/2016/5/11/chartex" xmlns:cx6="http://schemas.microsoft.com/office/drawing/2016/5/12/chartex" xmlns:cx7="http://schemas.microsoft.com/office/drawing/2016/5/13/chartex" xmlns:cx8="http://schemas.microsoft.com/office/drawing/2016/5/14/chartex" xmlns:mc="http://schemas.openxmlformats.org/markup-compatibility/2006" xmlns:o="urn:schemas-microsoft-com:office:office" xmlns:r="http://schemas.openxmlformats.org/officeDocument/2006/relationships" xmlns:m="http://schemas.openxmlformats.org/officeDocument/2006/math" xmlns:v="urn:schemas-microsoft-com:vml" xmlns:wp14="http://schemas.microsoft.com/office/word/2010/wordprocessingDrawing" xmlns:wp="http://schemas.openxmlformats.org/drawingml/2006/wordprocessingDrawing" xmlns:w10="urn:schemas-microsoft-com:office:word" xmlns:w="http://schemas.openxmlformats.org/wordprocessingml/2006/main" xmlns:w14="http://schemas.microsoft.com/office/word/2010/wordml" xmlns:w15="http://schemas.microsoft.com/office/word/2012/wordml" xmlns:w16se="http://schemas.microsoft.com/office/word/2015/wordml/symex" xmlns:wpg="http://schemas.microsoft.com/office/word/2010/wordprocessingGroup" xmlns:wpi="http://schemas.microsoft.com/office/word/2010/wordprocessingInk" xmlns:wne="http://schemas.microsoft.com/office/word/2006/wordml" xmlns:wps="http://schemas.microsoft.com/office/word/2010/wordprocessingShape" mc:Ignorable="w14 w15 w16se wp14">
+<w:footnotes xmlns:wpc="http://schemas.microsoft.com/office/word/2010/wordprocessingCanvas" xmlns:cx="http://schemas.microsoft.com/office/drawing/2014/chartex" xmlns:cx1="http://schemas.microsoft.com/office/drawing/2015/9/8/chartex" xmlns:cx2="http://schemas.microsoft.com/office/drawing/2015/10/21/chartex" xmlns:cx3="http://schemas.microsoft.com/office/drawing/2016/5/9/chartex" xmlns:cx4="http://schemas.microsoft.com/office/drawing/2016/5/10/chartex" xmlns:cx5="http://schemas.microsoft.com/office/drawing/2016/5/11/chartex" xmlns:mc="http://schemas.openxmlformats.org/markup-compatibility/2006" xmlns:o="urn:schemas-microsoft-com:office:office" xmlns:r="http://schemas.openxmlformats.org/officeDocument/2006/relationships" xmlns:m="http://schemas.openxmlformats.org/officeDocument/2006/math" xmlns:v="urn:schemas-microsoft-com:vml" xmlns:wp14="http://schemas.microsoft.com/office/word/2010/wordprocessingDrawing" xmlns:wp="http://schemas.openxmlformats.org/drawingml/2006/wordprocessingDrawing" xmlns:w10="urn:schemas-microsoft-com:office:word" xmlns:w="http://schemas.openxmlformats.org/wordprocessingml/2006/main" xmlns:w14="http://schemas.microsoft.com/office/word/2010/wordml" xmlns:w15="http://schemas.microsoft.com/office/word/2012/wordml" xmlns:w16se="http://schemas.microsoft.com/office/word/2015/wordml/symex" xmlns:wpg="http://schemas.microsoft.com/office/word/2010/wordprocessingGroup" xmlns:wpi="http://schemas.microsoft.com/office/word/2010/wordprocessingInk" xmlns:wne="http://schemas.microsoft.com/office/word/2006/wordml" xmlns:wps="http://schemas.microsoft.com/office/word/2010/wordprocessingShape" mc:Ignorable="w14 w15 w16se wp14">
   <w:footnote w:type="separator" w:id="-1">
     <w:p>
       <w:pPr>
@@ -11383,7 +11407,7 @@
 </file>
 
 <file path=word/header1.xml><?xml version="1.0" encoding="utf-8"?>
-<w:hdr xmlns:wpc="http://schemas.microsoft.com/office/word/2010/wordprocessingCanvas" xmlns:cx="http://schemas.microsoft.com/office/drawing/2014/chartex" xmlns:cx1="http://schemas.microsoft.com/office/drawing/2015/9/8/chartex" xmlns:cx2="http://schemas.microsoft.com/office/drawing/2015/10/21/chartex" xmlns:cx3="http://schemas.microsoft.com/office/drawing/2016/5/9/chartex" xmlns:cx4="http://schemas.microsoft.com/office/drawing/2016/5/10/chartex" xmlns:cx5="http://schemas.microsoft.com/office/drawing/2016/5/11/chartex" xmlns:cx6="http://schemas.microsoft.com/office/drawing/2016/5/12/chartex" xmlns:cx7="http://schemas.microsoft.com/office/drawing/2016/5/13/chartex" xmlns:cx8="http://schemas.microsoft.com/office/drawing/2016/5/14/chartex" xmlns:mc="http://schemas.openxmlformats.org/markup-compatibility/2006" xmlns:o="urn:schemas-microsoft-com:office:office" xmlns:r="http://schemas.openxmlformats.org/officeDocument/2006/relationships" xmlns:m="http://schemas.openxmlformats.org/officeDocument/2006/math" xmlns:v="urn:schemas-microsoft-com:vml" xmlns:wp14="http://schemas.microsoft.com/office/word/2010/wordprocessingDrawing" xmlns:wp="http://schemas.openxmlformats.org/drawingml/2006/wordprocessingDrawing" xmlns:w10="urn:schemas-microsoft-com:office:word" xmlns:w="http://schemas.openxmlformats.org/wordprocessingml/2006/main" xmlns:w14="http://schemas.microsoft.com/office/word/2010/wordml" xmlns:w15="http://schemas.microsoft.com/office/word/2012/wordml" xmlns:w16se="http://schemas.microsoft.com/office/word/2015/wordml/symex" xmlns:wpg="http://schemas.microsoft.com/office/word/2010/wordprocessingGroup" xmlns:wpi="http://schemas.microsoft.com/office/word/2010/wordprocessingInk" xmlns:wne="http://schemas.microsoft.com/office/word/2006/wordml" xmlns:wps="http://schemas.microsoft.com/office/word/2010/wordprocessingShape" mc:Ignorable="w14 w15 w16se wp14">
+<w:hdr xmlns:wpc="http://schemas.microsoft.com/office/word/2010/wordprocessingCanvas" xmlns:cx="http://schemas.microsoft.com/office/drawing/2014/chartex" xmlns:cx1="http://schemas.microsoft.com/office/drawing/2015/9/8/chartex" xmlns:cx2="http://schemas.microsoft.com/office/drawing/2015/10/21/chartex" xmlns:cx3="http://schemas.microsoft.com/office/drawing/2016/5/9/chartex" xmlns:cx4="http://schemas.microsoft.com/office/drawing/2016/5/10/chartex" xmlns:cx5="http://schemas.microsoft.com/office/drawing/2016/5/11/chartex" xmlns:mc="http://schemas.openxmlformats.org/markup-compatibility/2006" xmlns:o="urn:schemas-microsoft-com:office:office" xmlns:r="http://schemas.openxmlformats.org/officeDocument/2006/relationships" xmlns:m="http://schemas.openxmlformats.org/officeDocument/2006/math" xmlns:v="urn:schemas-microsoft-com:vml" xmlns:wp14="http://schemas.microsoft.com/office/word/2010/wordprocessingDrawing" xmlns:wp="http://schemas.openxmlformats.org/drawingml/2006/wordprocessingDrawing" xmlns:w10="urn:schemas-microsoft-com:office:word" xmlns:w="http://schemas.openxmlformats.org/wordprocessingml/2006/main" xmlns:w14="http://schemas.microsoft.com/office/word/2010/wordml" xmlns:w15="http://schemas.microsoft.com/office/word/2012/wordml" xmlns:w16se="http://schemas.microsoft.com/office/word/2015/wordml/symex" xmlns:wpg="http://schemas.microsoft.com/office/word/2010/wordprocessingGroup" xmlns:wpi="http://schemas.microsoft.com/office/word/2010/wordprocessingInk" xmlns:wne="http://schemas.microsoft.com/office/word/2006/wordml" xmlns:wps="http://schemas.microsoft.com/office/word/2010/wordprocessingShape" mc:Ignorable="w14 w15 w16se wp14">
   <w:p>
     <w:pPr>
       <w:pStyle w:val="Header"/>
@@ -11401,7 +11425,7 @@
 </file>
 
 <file path=word/numbering.xml><?xml version="1.0" encoding="utf-8"?>
-<w:numbering xmlns:wpc="http://schemas.microsoft.com/office/word/2010/wordprocessingCanvas" xmlns:cx="http://schemas.microsoft.com/office/drawing/2014/chartex" xmlns:cx1="http://schemas.microsoft.com/office/drawing/2015/9/8/chartex" xmlns:cx2="http://schemas.microsoft.com/office/drawing/2015/10/21/chartex" xmlns:cx3="http://schemas.microsoft.com/office/drawing/2016/5/9/chartex" xmlns:cx4="http://schemas.microsoft.com/office/drawing/2016/5/10/chartex" xmlns:cx5="http://schemas.microsoft.com/office/drawing/2016/5/11/chartex" xmlns:cx6="http://schemas.microsoft.com/office/drawing/2016/5/12/chartex" xmlns:cx7="http://schemas.microsoft.com/office/drawing/2016/5/13/chartex" xmlns:cx8="http://schemas.microsoft.com/office/drawing/2016/5/14/chartex" xmlns:mc="http://schemas.openxmlformats.org/markup-compatibility/2006" xmlns:o="urn:schemas-microsoft-com:office:office" xmlns:r="http://schemas.openxmlformats.org/officeDocument/2006/relationships" xmlns:m="http://schemas.openxmlformats.org/officeDocument/2006/math" xmlns:v="urn:schemas-microsoft-com:vml" xmlns:wp14="http://schemas.microsoft.com/office/word/2010/wordprocessingDrawing" xmlns:wp="http://schemas.openxmlformats.org/drawingml/2006/wordprocessingDrawing" xmlns:w10="urn:schemas-microsoft-com:office:word" xmlns:w="http://schemas.openxmlformats.org/wordprocessingml/2006/main" xmlns:w14="http://schemas.microsoft.com/office/word/2010/wordml" xmlns:w15="http://schemas.microsoft.com/office/word/2012/wordml" xmlns:w16se="http://schemas.microsoft.com/office/word/2015/wordml/symex" xmlns:wpg="http://schemas.microsoft.com/office/word/2010/wordprocessingGroup" xmlns:wpi="http://schemas.microsoft.com/office/word/2010/wordprocessingInk" xmlns:wne="http://schemas.microsoft.com/office/word/2006/wordml" xmlns:wps="http://schemas.microsoft.com/office/word/2010/wordprocessingShape" mc:Ignorable="w14 w15 w16se wp14">
+<w:numbering xmlns:wpc="http://schemas.microsoft.com/office/word/2010/wordprocessingCanvas" xmlns:cx="http://schemas.microsoft.com/office/drawing/2014/chartex" xmlns:cx1="http://schemas.microsoft.com/office/drawing/2015/9/8/chartex" xmlns:cx2="http://schemas.microsoft.com/office/drawing/2015/10/21/chartex" xmlns:cx3="http://schemas.microsoft.com/office/drawing/2016/5/9/chartex" xmlns:cx4="http://schemas.microsoft.com/office/drawing/2016/5/10/chartex" xmlns:cx5="http://schemas.microsoft.com/office/drawing/2016/5/11/chartex" xmlns:mc="http://schemas.openxmlformats.org/markup-compatibility/2006" xmlns:o="urn:schemas-microsoft-com:office:office" xmlns:r="http://schemas.openxmlformats.org/officeDocument/2006/relationships" xmlns:m="http://schemas.openxmlformats.org/officeDocument/2006/math" xmlns:v="urn:schemas-microsoft-com:vml" xmlns:wp14="http://schemas.microsoft.com/office/word/2010/wordprocessingDrawing" xmlns:wp="http://schemas.openxmlformats.org/drawingml/2006/wordprocessingDrawing" xmlns:w10="urn:schemas-microsoft-com:office:word" xmlns:w="http://schemas.openxmlformats.org/wordprocessingml/2006/main" xmlns:w14="http://schemas.microsoft.com/office/word/2010/wordml" xmlns:w15="http://schemas.microsoft.com/office/word/2012/wordml" xmlns:w16se="http://schemas.microsoft.com/office/word/2015/wordml/symex" xmlns:wpg="http://schemas.microsoft.com/office/word/2010/wordprocessingGroup" xmlns:wpi="http://schemas.microsoft.com/office/word/2010/wordprocessingInk" xmlns:wne="http://schemas.microsoft.com/office/word/2006/wordml" xmlns:wps="http://schemas.microsoft.com/office/word/2010/wordprocessingShape" mc:Ignorable="w14 w15 w16se wp14">
   <w:numPicBullet w:numPicBulletId="0">
     <w:pict>
       <v:shapetype id="_x0000_t75" coordsize="21600,21600" o:spt="75" o:preferrelative="t" path="m@4@5l@4@11@9@11@9@5xe" filled="f" stroked="f">
@@ -11423,7 +11447,7 @@
         <v:path o:extrusionok="f" gradientshapeok="t" o:connecttype="rect"/>
         <o:lock v:ext="edit" aspectratio="t"/>
       </v:shapetype>
-      <v:shape id="_x0000_i1035" type="#_x0000_t75" style="width:11.25pt;height:11.25pt" o:bullet="t">
+      <v:shape id="_x0000_i1058" type="#_x0000_t75" style="width:11.25pt;height:11.25pt" o:bullet="t">
         <v:imagedata r:id="rId1" o:title="mso5F31"/>
       </v:shape>
     </w:pict>
@@ -15185,7 +15209,7 @@
     <w:link w:val="Heading1Char"/>
     <w:uiPriority w:val="9"/>
     <w:qFormat/>
-    <w:rsid w:val="009E58CC"/>
+    <w:rsid w:val="00FF1BA2"/>
     <w:pPr>
       <w:keepNext/>
       <w:keepLines/>
@@ -15475,7 +15499,7 @@
     <w:basedOn w:val="DefaultParagraphFont"/>
     <w:link w:val="Heading1"/>
     <w:uiPriority w:val="9"/>
-    <w:rsid w:val="009E58CC"/>
+    <w:rsid w:val="00FF1BA2"/>
     <w:rPr>
       <w:rFonts w:ascii="Times New Roman" w:eastAsiaTheme="majorEastAsia" w:hAnsi="Times New Roman" w:cstheme="majorBidi"/>
       <w:b/>
@@ -16380,7 +16404,7 @@
 </file>
 
 <file path=customXml/itemProps2.xml><?xml version="1.0" encoding="utf-8"?>
-<ds:datastoreItem xmlns:ds="http://schemas.openxmlformats.org/officeDocument/2006/customXml" ds:itemID="{6F38FE62-8920-40B5-A13A-BA3CB03B7841}">
+<ds:datastoreItem xmlns:ds="http://schemas.openxmlformats.org/officeDocument/2006/customXml" ds:itemID="{0A6A0E03-7A65-460F-9FCD-69FAE278BD4F}">
   <ds:schemaRefs>
     <ds:schemaRef ds:uri="http://schemas.openxmlformats.org/officeDocument/2006/bibliography"/>
   </ds:schemaRefs>

</xml_diff>